<commit_message>
fix bug reset stm (see schematic) and lcd work
</commit_message>
<xml_diff>
--- a/3_referrence/calib/calib_doc.docx
+++ b/3_referrence/calib/calib_doc.docx
@@ -48,7 +48,13 @@
         <w:rPr>
           <w:rFonts w:ascii="Arial" w:hAnsi="Arial" w:cs="Arial"/>
         </w:rPr>
-        <w:t>Chọn gain, 8</w:t>
+        <w:t>Chọ</w:t>
+      </w:r>
+      <w:r>
+        <w:rPr>
+          <w:rFonts w:ascii="Arial" w:hAnsi="Arial" w:cs="Arial"/>
+        </w:rPr>
+        <w:t>n gain, 16</w:t>
       </w:r>
     </w:p>
     <w:p>
@@ -85,6 +91,24 @@
           <w:rFonts w:ascii="Arial" w:hAnsi="Arial" w:cs="Arial"/>
         </w:rPr>
         <w:t>Tính CHC, CHV</w:t>
+      </w:r>
+    </w:p>
+    <w:p>
+      <w:pPr>
+        <w:pStyle w:val="ListParagraph"/>
+        <w:numPr>
+          <w:ilvl w:val="0"/>
+          <w:numId w:val="1"/>
+        </w:numPr>
+        <w:rPr>
+          <w:rFonts w:ascii="Arial" w:hAnsi="Arial" w:cs="Arial"/>
+        </w:rPr>
+      </w:pPr>
+      <w:r>
+        <w:rPr>
+          <w:rFonts w:ascii="Arial" w:hAnsi="Arial" w:cs="Arial"/>
+        </w:rPr>
+        <w:t>Chc: 1001 0000 0100</w:t>
       </w:r>
       <w:bookmarkStart w:id="0" w:name="_GoBack"/>
       <w:bookmarkEnd w:id="0"/>

</xml_diff>